<commit_message>
Updated with new entry.
Entry at 12:57.
</commit_message>
<xml_diff>
--- a/SimpleDoc.docx
+++ b/SimpleDoc.docx
@@ -22,6 +22,12 @@
     <w:p>
       <w:r>
         <w:t>12:08 pm Entry one.</w:t>
+      </w:r>
+    </w:p>
+    <w:p/>
+    <w:p>
+      <w:r>
+        <w:t>12:57 Another entry.</w:t>
       </w:r>
       <w:bookmarkStart w:id="0" w:name="_GoBack"/>
       <w:bookmarkEnd w:id="0"/>

</xml_diff>